<commit_message>
updated all hw1 files, new slides, new R files, new and cleaned GSS files
</commit_message>
<xml_diff>
--- a/methods_syllabus_csuf.docx
+++ b/methods_syllabus_csuf.docx
@@ -12,8 +12,6 @@
           <w:szCs w:val="28"/>
         </w:rPr>
       </w:pPr>
-      <w:bookmarkStart w:id="0" w:name="_GoBack"/>
-      <w:bookmarkEnd w:id="0"/>
       <w:r>
         <w:rPr>
           <w:rFonts w:ascii="Garamond" w:hAnsi="Garamond"/>
@@ -189,6 +187,8 @@
           <w:t>SOCI 302</w:t>
         </w:r>
       </w:hyperlink>
+      <w:bookmarkStart w:id="0" w:name="_GoBack"/>
+      <w:bookmarkEnd w:id="0"/>
     </w:p>
     <w:p>
       <w:pPr>
@@ -3954,6 +3954,76 @@
         <w:tc>
           <w:tcPr>
             <w:tcW w:w="1088" w:type="pct"/>
+            <w:vMerge w:val="restart"/>
+            <w:tcBorders>
+              <w:top w:val="nil"/>
+              <w:left w:val="nil"/>
+              <w:bottom w:val="single" w:sz="4" w:space="0" w:color="000000"/>
+              <w:right w:val="nil"/>
+            </w:tcBorders>
+            <w:shd w:val="clear" w:color="auto" w:fill="auto"/>
+            <w:vAlign w:val="center"/>
+            <w:hideMark/>
+          </w:tcPr>
+          <w:p>
+            <w:pPr>
+              <w:jc w:val="center"/>
+              <w:rPr>
+                <w:rFonts w:ascii="Garamond" w:eastAsia="Times New Roman" w:hAnsi="Garamond" w:cs="Times New Roman"/>
+                <w:color w:val="000000"/>
+                <w:sz w:val="20"/>
+                <w:szCs w:val="20"/>
+              </w:rPr>
+            </w:pPr>
+            <w:r>
+              <w:rPr>
+                <w:rFonts w:ascii="Garamond" w:eastAsia="Times New Roman" w:hAnsi="Garamond" w:cs="Times New Roman"/>
+                <w:color w:val="000000"/>
+                <w:sz w:val="20"/>
+                <w:szCs w:val="20"/>
+              </w:rPr>
+              <w:t>Fieldwork and Qualitative Analysis</w:t>
+            </w:r>
+          </w:p>
+        </w:tc>
+        <w:tc>
+          <w:tcPr>
+            <w:tcW w:w="665" w:type="pct"/>
+            <w:vMerge w:val="restart"/>
+            <w:tcBorders>
+              <w:top w:val="nil"/>
+              <w:left w:val="nil"/>
+              <w:bottom w:val="single" w:sz="4" w:space="0" w:color="000000"/>
+              <w:right w:val="nil"/>
+            </w:tcBorders>
+            <w:shd w:val="clear" w:color="auto" w:fill="auto"/>
+            <w:vAlign w:val="center"/>
+            <w:hideMark/>
+          </w:tcPr>
+          <w:p>
+            <w:pPr>
+              <w:jc w:val="center"/>
+              <w:rPr>
+                <w:rFonts w:ascii="Garamond" w:eastAsia="Times New Roman" w:hAnsi="Garamond" w:cs="Times New Roman"/>
+                <w:color w:val="000000"/>
+                <w:sz w:val="20"/>
+                <w:szCs w:val="20"/>
+              </w:rPr>
+            </w:pPr>
+            <w:r>
+              <w:rPr>
+                <w:rFonts w:ascii="Garamond" w:eastAsia="Times New Roman" w:hAnsi="Garamond" w:cs="Times New Roman"/>
+                <w:color w:val="000000"/>
+                <w:sz w:val="20"/>
+                <w:szCs w:val="20"/>
+              </w:rPr>
+              <w:t>Ch. 10; Ch. 13</w:t>
+            </w:r>
+          </w:p>
+        </w:tc>
+        <w:tc>
+          <w:tcPr>
+            <w:tcW w:w="1690" w:type="pct"/>
             <w:tcBorders>
               <w:top w:val="nil"/>
               <w:left w:val="nil"/>
@@ -3981,17 +4051,138 @@
                 <w:sz w:val="20"/>
                 <w:szCs w:val="20"/>
               </w:rPr>
-              <w:t>Fieldwork and Qualitative Analysis</w:t>
-            </w:r>
+              <w:t> </w:t>
+            </w:r>
+          </w:p>
+        </w:tc>
+        <w:tc>
+          <w:tcPr>
+            <w:tcW w:w="1197" w:type="pct"/>
+            <w:tcBorders>
+              <w:top w:val="nil"/>
+              <w:left w:val="nil"/>
+              <w:bottom w:val="nil"/>
+              <w:right w:val="nil"/>
+            </w:tcBorders>
+            <w:shd w:val="clear" w:color="auto" w:fill="auto"/>
+            <w:vAlign w:val="center"/>
+            <w:hideMark/>
+          </w:tcPr>
+          <w:p>
+            <w:pPr>
+              <w:jc w:val="center"/>
+              <w:rPr>
+                <w:rFonts w:ascii="Garamond" w:eastAsia="Times New Roman" w:hAnsi="Garamond" w:cs="Times New Roman"/>
+                <w:color w:val="000000"/>
+                <w:sz w:val="20"/>
+                <w:szCs w:val="20"/>
+              </w:rPr>
+            </w:pPr>
+            <w:r>
+              <w:rPr>
+                <w:rFonts w:ascii="Garamond" w:eastAsia="Times New Roman" w:hAnsi="Garamond" w:cs="Times New Roman"/>
+                <w:color w:val="000000"/>
+                <w:sz w:val="20"/>
+                <w:szCs w:val="20"/>
+              </w:rPr>
+              <w:t> </w:t>
+            </w:r>
+          </w:p>
+        </w:tc>
+      </w:tr>
+      <w:tr>
+        <w:trPr>
+          <w:trHeight w:val="300"/>
+        </w:trPr>
+        <w:tc>
+          <w:tcPr>
+            <w:tcW w:w="360" w:type="pct"/>
+            <w:tcBorders>
+              <w:top w:val="nil"/>
+              <w:left w:val="nil"/>
+              <w:bottom w:val="single" w:sz="4" w:space="0" w:color="auto"/>
+              <w:right w:val="nil"/>
+            </w:tcBorders>
+            <w:shd w:val="clear" w:color="auto" w:fill="auto"/>
+            <w:vAlign w:val="center"/>
+            <w:hideMark/>
+          </w:tcPr>
+          <w:p>
+            <w:pPr>
+              <w:jc w:val="center"/>
+              <w:rPr>
+                <w:rFonts w:ascii="Garamond" w:eastAsia="Times New Roman" w:hAnsi="Garamond" w:cs="Times New Roman"/>
+                <w:color w:val="000000"/>
+                <w:sz w:val="20"/>
+                <w:szCs w:val="20"/>
+              </w:rPr>
+            </w:pPr>
+            <w:r>
+              <w:rPr>
+                <w:rFonts w:ascii="Garamond" w:eastAsia="Times New Roman" w:hAnsi="Garamond" w:cs="Times New Roman"/>
+                <w:color w:val="000000"/>
+                <w:sz w:val="20"/>
+                <w:szCs w:val="20"/>
+              </w:rPr>
+              <w:t>9/28</w:t>
+            </w:r>
+          </w:p>
+        </w:tc>
+        <w:tc>
+          <w:tcPr>
+            <w:tcW w:w="1088" w:type="pct"/>
+            <w:vMerge/>
+            <w:tcBorders>
+              <w:top w:val="nil"/>
+              <w:left w:val="nil"/>
+              <w:bottom w:val="single" w:sz="4" w:space="0" w:color="000000"/>
+              <w:right w:val="nil"/>
+            </w:tcBorders>
+            <w:vAlign w:val="center"/>
+            <w:hideMark/>
+          </w:tcPr>
+          <w:p>
+            <w:pPr>
+              <w:rPr>
+                <w:rFonts w:ascii="Garamond" w:eastAsia="Times New Roman" w:hAnsi="Garamond" w:cs="Times New Roman"/>
+                <w:color w:val="000000"/>
+                <w:sz w:val="20"/>
+                <w:szCs w:val="20"/>
+              </w:rPr>
+            </w:pPr>
           </w:p>
         </w:tc>
         <w:tc>
           <w:tcPr>
             <w:tcW w:w="665" w:type="pct"/>
-            <w:tcBorders>
-              <w:top w:val="nil"/>
-              <w:left w:val="nil"/>
-              <w:bottom w:val="nil"/>
+            <w:vMerge/>
+            <w:tcBorders>
+              <w:top w:val="nil"/>
+              <w:left w:val="nil"/>
+              <w:bottom w:val="single" w:sz="4" w:space="0" w:color="000000"/>
+              <w:right w:val="nil"/>
+            </w:tcBorders>
+            <w:vAlign w:val="center"/>
+            <w:hideMark/>
+          </w:tcPr>
+          <w:p>
+            <w:pPr>
+              <w:rPr>
+                <w:rFonts w:ascii="Garamond" w:eastAsia="Times New Roman" w:hAnsi="Garamond" w:cs="Times New Roman"/>
+                <w:color w:val="000000"/>
+                <w:sz w:val="20"/>
+                <w:szCs w:val="20"/>
+              </w:rPr>
+            </w:pPr>
+          </w:p>
+        </w:tc>
+        <w:tc>
+          <w:tcPr>
+            <w:tcW w:w="1690" w:type="pct"/>
+            <w:tcBorders>
+              <w:top w:val="nil"/>
+              <w:left w:val="nil"/>
+              <w:bottom w:val="single" w:sz="4" w:space="0" w:color="auto"/>
               <w:right w:val="nil"/>
             </w:tcBorders>
             <w:shd w:val="clear" w:color="auto" w:fill="auto"/>
@@ -4015,40 +4206,6 @@
                 <w:sz w:val="20"/>
                 <w:szCs w:val="20"/>
               </w:rPr>
-              <w:t>Ch. 10; Ch. 13</w:t>
-            </w:r>
-          </w:p>
-        </w:tc>
-        <w:tc>
-          <w:tcPr>
-            <w:tcW w:w="1690" w:type="pct"/>
-            <w:tcBorders>
-              <w:top w:val="nil"/>
-              <w:left w:val="nil"/>
-              <w:bottom w:val="nil"/>
-              <w:right w:val="nil"/>
-            </w:tcBorders>
-            <w:shd w:val="clear" w:color="auto" w:fill="auto"/>
-            <w:vAlign w:val="center"/>
-            <w:hideMark/>
-          </w:tcPr>
-          <w:p>
-            <w:pPr>
-              <w:jc w:val="center"/>
-              <w:rPr>
-                <w:rFonts w:ascii="Garamond" w:eastAsia="Times New Roman" w:hAnsi="Garamond" w:cs="Times New Roman"/>
-                <w:color w:val="000000"/>
-                <w:sz w:val="20"/>
-                <w:szCs w:val="20"/>
-              </w:rPr>
-            </w:pPr>
-            <w:r>
-              <w:rPr>
-                <w:rFonts w:ascii="Garamond" w:eastAsia="Times New Roman" w:hAnsi="Garamond" w:cs="Times New Roman"/>
-                <w:color w:val="000000"/>
-                <w:sz w:val="20"/>
-                <w:szCs w:val="20"/>
-              </w:rPr>
               <w:t> </w:t>
             </w:r>
           </w:p>
@@ -4059,7 +4216,7 @@
             <w:tcBorders>
               <w:top w:val="nil"/>
               <w:left w:val="nil"/>
-              <w:bottom w:val="nil"/>
+              <w:bottom w:val="single" w:sz="4" w:space="0" w:color="auto"/>
               <w:right w:val="nil"/>
             </w:tcBorders>
             <w:shd w:val="clear" w:color="auto" w:fill="auto"/>
@@ -4098,6 +4255,184 @@
             <w:tcBorders>
               <w:top w:val="nil"/>
               <w:left w:val="nil"/>
+              <w:bottom w:val="nil"/>
+              <w:right w:val="nil"/>
+            </w:tcBorders>
+            <w:shd w:val="clear" w:color="auto" w:fill="auto"/>
+            <w:vAlign w:val="center"/>
+            <w:hideMark/>
+          </w:tcPr>
+          <w:p>
+            <w:pPr>
+              <w:jc w:val="center"/>
+              <w:rPr>
+                <w:rFonts w:ascii="Garamond" w:eastAsia="Times New Roman" w:hAnsi="Garamond" w:cs="Times New Roman"/>
+                <w:color w:val="000000"/>
+                <w:sz w:val="20"/>
+                <w:szCs w:val="20"/>
+              </w:rPr>
+            </w:pPr>
+            <w:r>
+              <w:rPr>
+                <w:rFonts w:ascii="Garamond" w:eastAsia="Times New Roman" w:hAnsi="Garamond" w:cs="Times New Roman"/>
+                <w:color w:val="000000"/>
+                <w:sz w:val="20"/>
+                <w:szCs w:val="20"/>
+              </w:rPr>
+              <w:t>10/3</w:t>
+            </w:r>
+          </w:p>
+        </w:tc>
+        <w:tc>
+          <w:tcPr>
+            <w:tcW w:w="1088" w:type="pct"/>
+            <w:vMerge w:val="restart"/>
+            <w:tcBorders>
+              <w:top w:val="nil"/>
+              <w:left w:val="nil"/>
+              <w:bottom w:val="single" w:sz="4" w:space="0" w:color="000000"/>
+              <w:right w:val="nil"/>
+            </w:tcBorders>
+            <w:shd w:val="clear" w:color="000000" w:fill="D9D9D9"/>
+            <w:vAlign w:val="center"/>
+            <w:hideMark/>
+          </w:tcPr>
+          <w:p>
+            <w:pPr>
+              <w:jc w:val="center"/>
+              <w:rPr>
+                <w:rFonts w:ascii="Garamond" w:eastAsia="Times New Roman" w:hAnsi="Garamond" w:cs="Times New Roman"/>
+                <w:color w:val="000000"/>
+                <w:sz w:val="20"/>
+                <w:szCs w:val="20"/>
+              </w:rPr>
+            </w:pPr>
+            <w:r>
+              <w:rPr>
+                <w:rFonts w:ascii="Garamond" w:eastAsia="Times New Roman" w:hAnsi="Garamond" w:cs="Times New Roman"/>
+                <w:color w:val="000000"/>
+                <w:sz w:val="20"/>
+                <w:szCs w:val="20"/>
+              </w:rPr>
+              <w:t>Unobtrusive Research; Quantitative Analysis</w:t>
+            </w:r>
+          </w:p>
+        </w:tc>
+        <w:tc>
+          <w:tcPr>
+            <w:tcW w:w="665" w:type="pct"/>
+            <w:vMerge w:val="restart"/>
+            <w:tcBorders>
+              <w:top w:val="nil"/>
+              <w:left w:val="nil"/>
+              <w:bottom w:val="single" w:sz="4" w:space="0" w:color="000000"/>
+              <w:right w:val="nil"/>
+            </w:tcBorders>
+            <w:shd w:val="clear" w:color="000000" w:fill="D9D9D9"/>
+            <w:vAlign w:val="center"/>
+            <w:hideMark/>
+          </w:tcPr>
+          <w:p>
+            <w:pPr>
+              <w:jc w:val="center"/>
+              <w:rPr>
+                <w:rFonts w:ascii="Garamond" w:eastAsia="Times New Roman" w:hAnsi="Garamond" w:cs="Times New Roman"/>
+                <w:color w:val="000000"/>
+                <w:sz w:val="20"/>
+                <w:szCs w:val="20"/>
+              </w:rPr>
+            </w:pPr>
+            <w:r>
+              <w:rPr>
+                <w:rFonts w:ascii="Garamond" w:eastAsia="Times New Roman" w:hAnsi="Garamond" w:cs="Times New Roman"/>
+                <w:color w:val="000000"/>
+                <w:sz w:val="20"/>
+                <w:szCs w:val="20"/>
+              </w:rPr>
+              <w:t>Ch. 11; Ch. 14</w:t>
+            </w:r>
+          </w:p>
+        </w:tc>
+        <w:tc>
+          <w:tcPr>
+            <w:tcW w:w="1690" w:type="pct"/>
+            <w:tcBorders>
+              <w:top w:val="nil"/>
+              <w:left w:val="nil"/>
+              <w:bottom w:val="nil"/>
+              <w:right w:val="nil"/>
+            </w:tcBorders>
+            <w:shd w:val="clear" w:color="000000" w:fill="D9D9D9"/>
+            <w:vAlign w:val="center"/>
+            <w:hideMark/>
+          </w:tcPr>
+          <w:p>
+            <w:pPr>
+              <w:jc w:val="center"/>
+              <w:rPr>
+                <w:rFonts w:ascii="Garamond" w:eastAsia="Times New Roman" w:hAnsi="Garamond" w:cs="Times New Roman"/>
+                <w:color w:val="000000"/>
+                <w:sz w:val="20"/>
+                <w:szCs w:val="20"/>
+              </w:rPr>
+            </w:pPr>
+            <w:r>
+              <w:rPr>
+                <w:rFonts w:ascii="Garamond" w:eastAsia="Times New Roman" w:hAnsi="Garamond" w:cs="Times New Roman"/>
+                <w:color w:val="000000"/>
+                <w:sz w:val="20"/>
+                <w:szCs w:val="20"/>
+              </w:rPr>
+              <w:t> </w:t>
+            </w:r>
+          </w:p>
+        </w:tc>
+        <w:tc>
+          <w:tcPr>
+            <w:tcW w:w="1197" w:type="pct"/>
+            <w:vMerge w:val="restart"/>
+            <w:tcBorders>
+              <w:top w:val="nil"/>
+              <w:left w:val="nil"/>
+              <w:bottom w:val="single" w:sz="4" w:space="0" w:color="000000"/>
+              <w:right w:val="nil"/>
+            </w:tcBorders>
+            <w:shd w:val="clear" w:color="000000" w:fill="D9D9D9"/>
+            <w:vAlign w:val="center"/>
+            <w:hideMark/>
+          </w:tcPr>
+          <w:p>
+            <w:pPr>
+              <w:jc w:val="center"/>
+              <w:rPr>
+                <w:rFonts w:ascii="Garamond" w:eastAsia="Times New Roman" w:hAnsi="Garamond" w:cs="Times New Roman"/>
+                <w:color w:val="000000"/>
+                <w:sz w:val="20"/>
+                <w:szCs w:val="20"/>
+              </w:rPr>
+            </w:pPr>
+            <w:r>
+              <w:rPr>
+                <w:rFonts w:ascii="Garamond" w:eastAsia="Times New Roman" w:hAnsi="Garamond" w:cs="Times New Roman"/>
+                <w:color w:val="000000"/>
+                <w:sz w:val="20"/>
+                <w:szCs w:val="20"/>
+              </w:rPr>
+              <w:t> </w:t>
+            </w:r>
+          </w:p>
+        </w:tc>
+      </w:tr>
+      <w:tr>
+        <w:trPr>
+          <w:trHeight w:val="300"/>
+        </w:trPr>
+        <w:tc>
+          <w:tcPr>
+            <w:tcW w:w="360" w:type="pct"/>
+            <w:tcBorders>
+              <w:top w:val="nil"/>
+              <w:left w:val="nil"/>
               <w:bottom w:val="single" w:sz="4" w:space="0" w:color="auto"/>
               <w:right w:val="nil"/>
             </w:tcBorders>
@@ -4122,88 +4457,68 @@
                 <w:sz w:val="20"/>
                 <w:szCs w:val="20"/>
               </w:rPr>
-              <w:t>9/28</w:t>
+              <w:t>10/5</w:t>
             </w:r>
           </w:p>
         </w:tc>
         <w:tc>
           <w:tcPr>
             <w:tcW w:w="1088" w:type="pct"/>
+            <w:vMerge/>
+            <w:tcBorders>
+              <w:top w:val="nil"/>
+              <w:left w:val="nil"/>
+              <w:bottom w:val="single" w:sz="4" w:space="0" w:color="000000"/>
+              <w:right w:val="nil"/>
+            </w:tcBorders>
+            <w:vAlign w:val="center"/>
+            <w:hideMark/>
+          </w:tcPr>
+          <w:p>
+            <w:pPr>
+              <w:rPr>
+                <w:rFonts w:ascii="Garamond" w:eastAsia="Times New Roman" w:hAnsi="Garamond" w:cs="Times New Roman"/>
+                <w:color w:val="000000"/>
+                <w:sz w:val="20"/>
+                <w:szCs w:val="20"/>
+              </w:rPr>
+            </w:pPr>
+          </w:p>
+        </w:tc>
+        <w:tc>
+          <w:tcPr>
+            <w:tcW w:w="665" w:type="pct"/>
+            <w:vMerge/>
+            <w:tcBorders>
+              <w:top w:val="nil"/>
+              <w:left w:val="nil"/>
+              <w:bottom w:val="single" w:sz="4" w:space="0" w:color="000000"/>
+              <w:right w:val="nil"/>
+            </w:tcBorders>
+            <w:vAlign w:val="center"/>
+            <w:hideMark/>
+          </w:tcPr>
+          <w:p>
+            <w:pPr>
+              <w:rPr>
+                <w:rFonts w:ascii="Garamond" w:eastAsia="Times New Roman" w:hAnsi="Garamond" w:cs="Times New Roman"/>
+                <w:color w:val="000000"/>
+                <w:sz w:val="20"/>
+                <w:szCs w:val="20"/>
+              </w:rPr>
+            </w:pPr>
+          </w:p>
+        </w:tc>
+        <w:tc>
+          <w:tcPr>
+            <w:tcW w:w="1690" w:type="pct"/>
             <w:tcBorders>
               <w:top w:val="nil"/>
               <w:left w:val="nil"/>
               <w:bottom w:val="single" w:sz="4" w:space="0" w:color="auto"/>
               <w:right w:val="nil"/>
             </w:tcBorders>
-            <w:shd w:val="clear" w:color="auto" w:fill="auto"/>
-            <w:vAlign w:val="center"/>
-            <w:hideMark/>
-          </w:tcPr>
-          <w:p>
-            <w:pPr>
-              <w:jc w:val="center"/>
-              <w:rPr>
-                <w:rFonts w:ascii="Garamond" w:eastAsia="Times New Roman" w:hAnsi="Garamond" w:cs="Times New Roman"/>
-                <w:color w:val="000000"/>
-                <w:sz w:val="20"/>
-                <w:szCs w:val="20"/>
-              </w:rPr>
-            </w:pPr>
-            <w:r>
-              <w:rPr>
-                <w:rFonts w:ascii="Garamond" w:eastAsia="Times New Roman" w:hAnsi="Garamond" w:cs="Times New Roman"/>
-                <w:color w:val="000000"/>
-                <w:sz w:val="20"/>
-                <w:szCs w:val="20"/>
-              </w:rPr>
-              <w:t>Unobtrusive Research; Quantitative Analysis</w:t>
-            </w:r>
-          </w:p>
-        </w:tc>
-        <w:tc>
-          <w:tcPr>
-            <w:tcW w:w="665" w:type="pct"/>
-            <w:tcBorders>
-              <w:top w:val="nil"/>
-              <w:left w:val="nil"/>
-              <w:bottom w:val="single" w:sz="4" w:space="0" w:color="auto"/>
-              <w:right w:val="nil"/>
-            </w:tcBorders>
-            <w:shd w:val="clear" w:color="auto" w:fill="auto"/>
-            <w:vAlign w:val="center"/>
-            <w:hideMark/>
-          </w:tcPr>
-          <w:p>
-            <w:pPr>
-              <w:jc w:val="center"/>
-              <w:rPr>
-                <w:rFonts w:ascii="Garamond" w:eastAsia="Times New Roman" w:hAnsi="Garamond" w:cs="Times New Roman"/>
-                <w:color w:val="000000"/>
-                <w:sz w:val="20"/>
-                <w:szCs w:val="20"/>
-              </w:rPr>
-            </w:pPr>
-            <w:r>
-              <w:rPr>
-                <w:rFonts w:ascii="Garamond" w:eastAsia="Times New Roman" w:hAnsi="Garamond" w:cs="Times New Roman"/>
-                <w:color w:val="000000"/>
-                <w:sz w:val="20"/>
-                <w:szCs w:val="20"/>
-              </w:rPr>
-              <w:t>Ch. 11; Ch. 14</w:t>
-            </w:r>
-          </w:p>
-        </w:tc>
-        <w:tc>
-          <w:tcPr>
-            <w:tcW w:w="1690" w:type="pct"/>
-            <w:tcBorders>
-              <w:top w:val="nil"/>
-              <w:left w:val="nil"/>
-              <w:bottom w:val="single" w:sz="4" w:space="0" w:color="auto"/>
-              <w:right w:val="nil"/>
-            </w:tcBorders>
-            <w:shd w:val="clear" w:color="auto" w:fill="auto"/>
+            <w:shd w:val="clear" w:color="000000" w:fill="D9D9D9"/>
             <w:vAlign w:val="center"/>
             <w:hideMark/>
           </w:tcPr>
@@ -4231,35 +4546,25 @@
         <w:tc>
           <w:tcPr>
             <w:tcW w:w="1197" w:type="pct"/>
-            <w:tcBorders>
-              <w:top w:val="nil"/>
-              <w:left w:val="nil"/>
-              <w:bottom w:val="single" w:sz="4" w:space="0" w:color="auto"/>
-              <w:right w:val="nil"/>
-            </w:tcBorders>
-            <w:shd w:val="clear" w:color="auto" w:fill="auto"/>
-            <w:vAlign w:val="center"/>
-            <w:hideMark/>
-          </w:tcPr>
-          <w:p>
-            <w:pPr>
-              <w:jc w:val="center"/>
-              <w:rPr>
-                <w:rFonts w:ascii="Garamond" w:eastAsia="Times New Roman" w:hAnsi="Garamond" w:cs="Times New Roman"/>
-                <w:color w:val="000000"/>
-                <w:sz w:val="20"/>
-                <w:szCs w:val="20"/>
-              </w:rPr>
-            </w:pPr>
-            <w:r>
-              <w:rPr>
-                <w:rFonts w:ascii="Garamond" w:eastAsia="Times New Roman" w:hAnsi="Garamond" w:cs="Times New Roman"/>
-                <w:color w:val="000000"/>
-                <w:sz w:val="20"/>
-                <w:szCs w:val="20"/>
-              </w:rPr>
-              <w:t> </w:t>
-            </w:r>
+            <w:vMerge/>
+            <w:tcBorders>
+              <w:top w:val="nil"/>
+              <w:left w:val="nil"/>
+              <w:bottom w:val="single" w:sz="4" w:space="0" w:color="000000"/>
+              <w:right w:val="nil"/>
+            </w:tcBorders>
+            <w:vAlign w:val="center"/>
+            <w:hideMark/>
+          </w:tcPr>
+          <w:p>
+            <w:pPr>
+              <w:rPr>
+                <w:rFonts w:ascii="Garamond" w:eastAsia="Times New Roman" w:hAnsi="Garamond" w:cs="Times New Roman"/>
+                <w:color w:val="000000"/>
+                <w:sz w:val="20"/>
+                <w:szCs w:val="20"/>
+              </w:rPr>
+            </w:pPr>
           </w:p>
         </w:tc>
       </w:tr>
@@ -4297,7 +4602,7 @@
                 <w:sz w:val="20"/>
                 <w:szCs w:val="20"/>
               </w:rPr>
-              <w:t>10/3</w:t>
+              <w:t>10/10</w:t>
             </w:r>
           </w:p>
         </w:tc>
@@ -4310,28 +4615,48 @@
               <w:bottom w:val="nil"/>
               <w:right w:val="nil"/>
             </w:tcBorders>
-            <w:shd w:val="clear" w:color="000000" w:fill="D9D9D9"/>
-            <w:vAlign w:val="center"/>
-            <w:hideMark/>
-          </w:tcPr>
-          <w:p>
-            <w:pPr>
-              <w:jc w:val="center"/>
-              <w:rPr>
-                <w:rFonts w:ascii="Garamond" w:eastAsia="Times New Roman" w:hAnsi="Garamond" w:cs="Times New Roman"/>
-                <w:color w:val="000000"/>
-                <w:sz w:val="20"/>
-                <w:szCs w:val="20"/>
-              </w:rPr>
-            </w:pPr>
-            <w:r>
-              <w:rPr>
-                <w:rFonts w:ascii="Garamond" w:eastAsia="Times New Roman" w:hAnsi="Garamond" w:cs="Times New Roman"/>
-                <w:color w:val="000000"/>
-                <w:sz w:val="20"/>
-                <w:szCs w:val="20"/>
-              </w:rPr>
-              <w:t>Introduction to Quantitative Datasets</w:t>
+            <w:shd w:val="clear" w:color="auto" w:fill="auto"/>
+            <w:vAlign w:val="center"/>
+            <w:hideMark/>
+          </w:tcPr>
+          <w:p>
+            <w:pPr>
+              <w:jc w:val="center"/>
+              <w:rPr>
+                <w:rFonts w:ascii="Garamond" w:eastAsia="Times New Roman" w:hAnsi="Garamond" w:cs="Times New Roman"/>
+                <w:color w:val="000000"/>
+                <w:sz w:val="20"/>
+                <w:szCs w:val="20"/>
+              </w:rPr>
+            </w:pPr>
+            <w:r>
+              <w:rPr>
+                <w:rFonts w:ascii="Garamond" w:eastAsia="Times New Roman" w:hAnsi="Garamond" w:cs="Times New Roman"/>
+                <w:color w:val="000000"/>
+                <w:sz w:val="20"/>
+                <w:szCs w:val="20"/>
+              </w:rPr>
+              <w:t xml:space="preserve">Introduction to </w:t>
+            </w:r>
+            <w:proofErr w:type="spellStart"/>
+            <w:r>
+              <w:rPr>
+                <w:rFonts w:ascii="Garamond" w:eastAsia="Times New Roman" w:hAnsi="Garamond" w:cs="Times New Roman"/>
+                <w:color w:val="000000"/>
+                <w:sz w:val="20"/>
+                <w:szCs w:val="20"/>
+              </w:rPr>
+              <w:t>Univariate</w:t>
+            </w:r>
+            <w:proofErr w:type="spellEnd"/>
+            <w:r>
+              <w:rPr>
+                <w:rFonts w:ascii="Garamond" w:eastAsia="Times New Roman" w:hAnsi="Garamond" w:cs="Times New Roman"/>
+                <w:color w:val="000000"/>
+                <w:sz w:val="20"/>
+                <w:szCs w:val="20"/>
+              </w:rPr>
+              <w:t xml:space="preserve"> Statistics</w:t>
             </w:r>
           </w:p>
         </w:tc>
@@ -4344,7 +4669,7 @@
               <w:bottom w:val="nil"/>
               <w:right w:val="nil"/>
             </w:tcBorders>
-            <w:shd w:val="clear" w:color="000000" w:fill="D9D9D9"/>
+            <w:shd w:val="clear" w:color="auto" w:fill="auto"/>
             <w:vAlign w:val="center"/>
             <w:hideMark/>
           </w:tcPr>
@@ -4378,7 +4703,7 @@
               <w:bottom w:val="nil"/>
               <w:right w:val="nil"/>
             </w:tcBorders>
-            <w:shd w:val="clear" w:color="000000" w:fill="D9D9D9"/>
+            <w:shd w:val="clear" w:color="auto" w:fill="auto"/>
             <w:vAlign w:val="center"/>
             <w:hideMark/>
           </w:tcPr>
@@ -4413,28 +4738,28 @@
               <w:bottom w:val="single" w:sz="4" w:space="0" w:color="000000"/>
               <w:right w:val="nil"/>
             </w:tcBorders>
-            <w:shd w:val="clear" w:color="000000" w:fill="D9D9D9"/>
-            <w:vAlign w:val="center"/>
-            <w:hideMark/>
-          </w:tcPr>
-          <w:p>
-            <w:pPr>
-              <w:jc w:val="center"/>
-              <w:rPr>
-                <w:rFonts w:ascii="Garamond" w:eastAsia="Times New Roman" w:hAnsi="Garamond" w:cs="Times New Roman"/>
-                <w:color w:val="000000"/>
-                <w:sz w:val="20"/>
-                <w:szCs w:val="20"/>
-              </w:rPr>
-            </w:pPr>
-            <w:r>
-              <w:rPr>
-                <w:rFonts w:ascii="Garamond" w:eastAsia="Times New Roman" w:hAnsi="Garamond" w:cs="Times New Roman"/>
-                <w:color w:val="000000"/>
-                <w:sz w:val="20"/>
-                <w:szCs w:val="20"/>
-              </w:rPr>
-              <w:t>Download R and R Studio; Select Variables for Final Project</w:t>
+            <w:shd w:val="clear" w:color="auto" w:fill="auto"/>
+            <w:vAlign w:val="center"/>
+            <w:hideMark/>
+          </w:tcPr>
+          <w:p>
+            <w:pPr>
+              <w:jc w:val="center"/>
+              <w:rPr>
+                <w:rFonts w:ascii="Garamond" w:eastAsia="Times New Roman" w:hAnsi="Garamond" w:cs="Times New Roman"/>
+                <w:color w:val="000000"/>
+                <w:sz w:val="20"/>
+                <w:szCs w:val="20"/>
+              </w:rPr>
+            </w:pPr>
+            <w:r>
+              <w:rPr>
+                <w:rFonts w:ascii="Garamond" w:eastAsia="Times New Roman" w:hAnsi="Garamond" w:cs="Times New Roman"/>
+                <w:color w:val="000000"/>
+                <w:sz w:val="20"/>
+                <w:szCs w:val="20"/>
+              </w:rPr>
+              <w:t>Download R and R Studio; Select Variables for Final Project; HW 1 (Due 10/14)</w:t>
             </w:r>
           </w:p>
         </w:tc>
@@ -4473,367 +4798,6 @@
                 <w:sz w:val="20"/>
                 <w:szCs w:val="20"/>
               </w:rPr>
-              <w:t>10/5</w:t>
-            </w:r>
-          </w:p>
-        </w:tc>
-        <w:tc>
-          <w:tcPr>
-            <w:tcW w:w="1088" w:type="pct"/>
-            <w:tcBorders>
-              <w:top w:val="nil"/>
-              <w:left w:val="nil"/>
-              <w:bottom w:val="single" w:sz="4" w:space="0" w:color="auto"/>
-              <w:right w:val="nil"/>
-            </w:tcBorders>
-            <w:shd w:val="clear" w:color="000000" w:fill="D9D9D9"/>
-            <w:vAlign w:val="center"/>
-            <w:hideMark/>
-          </w:tcPr>
-          <w:p>
-            <w:pPr>
-              <w:jc w:val="center"/>
-              <w:rPr>
-                <w:rFonts w:ascii="Garamond" w:eastAsia="Times New Roman" w:hAnsi="Garamond" w:cs="Times New Roman"/>
-                <w:color w:val="000000"/>
-                <w:sz w:val="20"/>
-                <w:szCs w:val="20"/>
-              </w:rPr>
-            </w:pPr>
-            <w:r>
-              <w:rPr>
-                <w:rFonts w:ascii="Garamond" w:eastAsia="Times New Roman" w:hAnsi="Garamond" w:cs="Times New Roman"/>
-                <w:color w:val="000000"/>
-                <w:sz w:val="20"/>
-                <w:szCs w:val="20"/>
-              </w:rPr>
-              <w:t>Exploring Quantitative Datasets</w:t>
-            </w:r>
-          </w:p>
-        </w:tc>
-        <w:tc>
-          <w:tcPr>
-            <w:tcW w:w="665" w:type="pct"/>
-            <w:tcBorders>
-              <w:top w:val="nil"/>
-              <w:left w:val="nil"/>
-              <w:bottom w:val="single" w:sz="4" w:space="0" w:color="auto"/>
-              <w:right w:val="nil"/>
-            </w:tcBorders>
-            <w:shd w:val="clear" w:color="000000" w:fill="D9D9D9"/>
-            <w:vAlign w:val="center"/>
-            <w:hideMark/>
-          </w:tcPr>
-          <w:p>
-            <w:pPr>
-              <w:jc w:val="center"/>
-              <w:rPr>
-                <w:rFonts w:ascii="Garamond" w:eastAsia="Times New Roman" w:hAnsi="Garamond" w:cs="Times New Roman"/>
-                <w:color w:val="000000"/>
-                <w:sz w:val="20"/>
-                <w:szCs w:val="20"/>
-              </w:rPr>
-            </w:pPr>
-            <w:r>
-              <w:rPr>
-                <w:rFonts w:ascii="Garamond" w:eastAsia="Times New Roman" w:hAnsi="Garamond" w:cs="Times New Roman"/>
-                <w:color w:val="000000"/>
-                <w:sz w:val="20"/>
-                <w:szCs w:val="20"/>
-              </w:rPr>
-              <w:t> </w:t>
-            </w:r>
-          </w:p>
-        </w:tc>
-        <w:tc>
-          <w:tcPr>
-            <w:tcW w:w="1690" w:type="pct"/>
-            <w:tcBorders>
-              <w:top w:val="nil"/>
-              <w:left w:val="nil"/>
-              <w:bottom w:val="single" w:sz="4" w:space="0" w:color="auto"/>
-              <w:right w:val="nil"/>
-            </w:tcBorders>
-            <w:shd w:val="clear" w:color="000000" w:fill="D9D9D9"/>
-            <w:vAlign w:val="center"/>
-            <w:hideMark/>
-          </w:tcPr>
-          <w:p>
-            <w:pPr>
-              <w:jc w:val="center"/>
-              <w:rPr>
-                <w:rFonts w:ascii="Garamond" w:eastAsia="Times New Roman" w:hAnsi="Garamond" w:cs="Times New Roman"/>
-                <w:color w:val="000000"/>
-                <w:sz w:val="20"/>
-                <w:szCs w:val="20"/>
-              </w:rPr>
-            </w:pPr>
-            <w:r>
-              <w:rPr>
-                <w:rFonts w:ascii="Garamond" w:eastAsia="Times New Roman" w:hAnsi="Garamond" w:cs="Times New Roman"/>
-                <w:color w:val="000000"/>
-                <w:sz w:val="20"/>
-                <w:szCs w:val="20"/>
-              </w:rPr>
-              <w:t> </w:t>
-            </w:r>
-          </w:p>
-        </w:tc>
-        <w:tc>
-          <w:tcPr>
-            <w:tcW w:w="1197" w:type="pct"/>
-            <w:vMerge/>
-            <w:tcBorders>
-              <w:top w:val="nil"/>
-              <w:left w:val="nil"/>
-              <w:bottom w:val="single" w:sz="4" w:space="0" w:color="000000"/>
-              <w:right w:val="nil"/>
-            </w:tcBorders>
-            <w:vAlign w:val="center"/>
-            <w:hideMark/>
-          </w:tcPr>
-          <w:p>
-            <w:pPr>
-              <w:rPr>
-                <w:rFonts w:ascii="Garamond" w:eastAsia="Times New Roman" w:hAnsi="Garamond" w:cs="Times New Roman"/>
-                <w:color w:val="000000"/>
-                <w:sz w:val="20"/>
-                <w:szCs w:val="20"/>
-              </w:rPr>
-            </w:pPr>
-          </w:p>
-        </w:tc>
-      </w:tr>
-      <w:tr>
-        <w:trPr>
-          <w:trHeight w:val="520"/>
-        </w:trPr>
-        <w:tc>
-          <w:tcPr>
-            <w:tcW w:w="360" w:type="pct"/>
-            <w:tcBorders>
-              <w:top w:val="nil"/>
-              <w:left w:val="nil"/>
-              <w:bottom w:val="nil"/>
-              <w:right w:val="nil"/>
-            </w:tcBorders>
-            <w:shd w:val="clear" w:color="auto" w:fill="auto"/>
-            <w:vAlign w:val="center"/>
-            <w:hideMark/>
-          </w:tcPr>
-          <w:p>
-            <w:pPr>
-              <w:jc w:val="center"/>
-              <w:rPr>
-                <w:rFonts w:ascii="Garamond" w:eastAsia="Times New Roman" w:hAnsi="Garamond" w:cs="Times New Roman"/>
-                <w:color w:val="000000"/>
-                <w:sz w:val="20"/>
-                <w:szCs w:val="20"/>
-              </w:rPr>
-            </w:pPr>
-            <w:r>
-              <w:rPr>
-                <w:rFonts w:ascii="Garamond" w:eastAsia="Times New Roman" w:hAnsi="Garamond" w:cs="Times New Roman"/>
-                <w:color w:val="000000"/>
-                <w:sz w:val="20"/>
-                <w:szCs w:val="20"/>
-              </w:rPr>
-              <w:t>10/10</w:t>
-            </w:r>
-          </w:p>
-        </w:tc>
-        <w:tc>
-          <w:tcPr>
-            <w:tcW w:w="1088" w:type="pct"/>
-            <w:tcBorders>
-              <w:top w:val="nil"/>
-              <w:left w:val="nil"/>
-              <w:bottom w:val="nil"/>
-              <w:right w:val="nil"/>
-            </w:tcBorders>
-            <w:shd w:val="clear" w:color="auto" w:fill="auto"/>
-            <w:vAlign w:val="center"/>
-            <w:hideMark/>
-          </w:tcPr>
-          <w:p>
-            <w:pPr>
-              <w:jc w:val="center"/>
-              <w:rPr>
-                <w:rFonts w:ascii="Garamond" w:eastAsia="Times New Roman" w:hAnsi="Garamond" w:cs="Times New Roman"/>
-                <w:color w:val="000000"/>
-                <w:sz w:val="20"/>
-                <w:szCs w:val="20"/>
-              </w:rPr>
-            </w:pPr>
-            <w:r>
-              <w:rPr>
-                <w:rFonts w:ascii="Garamond" w:eastAsia="Times New Roman" w:hAnsi="Garamond" w:cs="Times New Roman"/>
-                <w:color w:val="000000"/>
-                <w:sz w:val="20"/>
-                <w:szCs w:val="20"/>
-              </w:rPr>
-              <w:t xml:space="preserve">Introduction to </w:t>
-            </w:r>
-            <w:proofErr w:type="spellStart"/>
-            <w:r>
-              <w:rPr>
-                <w:rFonts w:ascii="Garamond" w:eastAsia="Times New Roman" w:hAnsi="Garamond" w:cs="Times New Roman"/>
-                <w:color w:val="000000"/>
-                <w:sz w:val="20"/>
-                <w:szCs w:val="20"/>
-              </w:rPr>
-              <w:t>Univariate</w:t>
-            </w:r>
-            <w:proofErr w:type="spellEnd"/>
-            <w:r>
-              <w:rPr>
-                <w:rFonts w:ascii="Garamond" w:eastAsia="Times New Roman" w:hAnsi="Garamond" w:cs="Times New Roman"/>
-                <w:color w:val="000000"/>
-                <w:sz w:val="20"/>
-                <w:szCs w:val="20"/>
-              </w:rPr>
-              <w:t xml:space="preserve"> Statistics</w:t>
-            </w:r>
-          </w:p>
-        </w:tc>
-        <w:tc>
-          <w:tcPr>
-            <w:tcW w:w="665" w:type="pct"/>
-            <w:tcBorders>
-              <w:top w:val="nil"/>
-              <w:left w:val="nil"/>
-              <w:bottom w:val="nil"/>
-              <w:right w:val="nil"/>
-            </w:tcBorders>
-            <w:shd w:val="clear" w:color="auto" w:fill="auto"/>
-            <w:vAlign w:val="center"/>
-            <w:hideMark/>
-          </w:tcPr>
-          <w:p>
-            <w:pPr>
-              <w:jc w:val="center"/>
-              <w:rPr>
-                <w:rFonts w:ascii="Garamond" w:eastAsia="Times New Roman" w:hAnsi="Garamond" w:cs="Times New Roman"/>
-                <w:color w:val="000000"/>
-                <w:sz w:val="20"/>
-                <w:szCs w:val="20"/>
-              </w:rPr>
-            </w:pPr>
-            <w:r>
-              <w:rPr>
-                <w:rFonts w:ascii="Garamond" w:eastAsia="Times New Roman" w:hAnsi="Garamond" w:cs="Times New Roman"/>
-                <w:color w:val="000000"/>
-                <w:sz w:val="20"/>
-                <w:szCs w:val="20"/>
-              </w:rPr>
-              <w:t> </w:t>
-            </w:r>
-          </w:p>
-        </w:tc>
-        <w:tc>
-          <w:tcPr>
-            <w:tcW w:w="1690" w:type="pct"/>
-            <w:tcBorders>
-              <w:top w:val="nil"/>
-              <w:left w:val="nil"/>
-              <w:bottom w:val="nil"/>
-              <w:right w:val="nil"/>
-            </w:tcBorders>
-            <w:shd w:val="clear" w:color="auto" w:fill="auto"/>
-            <w:vAlign w:val="center"/>
-            <w:hideMark/>
-          </w:tcPr>
-          <w:p>
-            <w:pPr>
-              <w:jc w:val="center"/>
-              <w:rPr>
-                <w:rFonts w:ascii="Garamond" w:eastAsia="Times New Roman" w:hAnsi="Garamond" w:cs="Times New Roman"/>
-                <w:color w:val="000000"/>
-                <w:sz w:val="20"/>
-                <w:szCs w:val="20"/>
-              </w:rPr>
-            </w:pPr>
-            <w:r>
-              <w:rPr>
-                <w:rFonts w:ascii="Garamond" w:eastAsia="Times New Roman" w:hAnsi="Garamond" w:cs="Times New Roman"/>
-                <w:color w:val="000000"/>
-                <w:sz w:val="20"/>
-                <w:szCs w:val="20"/>
-              </w:rPr>
-              <w:t> </w:t>
-            </w:r>
-          </w:p>
-        </w:tc>
-        <w:tc>
-          <w:tcPr>
-            <w:tcW w:w="1197" w:type="pct"/>
-            <w:vMerge w:val="restart"/>
-            <w:tcBorders>
-              <w:top w:val="nil"/>
-              <w:left w:val="nil"/>
-              <w:bottom w:val="single" w:sz="4" w:space="0" w:color="000000"/>
-              <w:right w:val="nil"/>
-            </w:tcBorders>
-            <w:shd w:val="clear" w:color="auto" w:fill="auto"/>
-            <w:vAlign w:val="center"/>
-            <w:hideMark/>
-          </w:tcPr>
-          <w:p>
-            <w:pPr>
-              <w:jc w:val="center"/>
-              <w:rPr>
-                <w:rFonts w:ascii="Garamond" w:eastAsia="Times New Roman" w:hAnsi="Garamond" w:cs="Times New Roman"/>
-                <w:color w:val="000000"/>
-                <w:sz w:val="20"/>
-                <w:szCs w:val="20"/>
-              </w:rPr>
-            </w:pPr>
-            <w:r>
-              <w:rPr>
-                <w:rFonts w:ascii="Garamond" w:eastAsia="Times New Roman" w:hAnsi="Garamond" w:cs="Times New Roman"/>
-                <w:color w:val="000000"/>
-                <w:sz w:val="20"/>
-                <w:szCs w:val="20"/>
-              </w:rPr>
-              <w:t>HW 1 (Due 10/14)</w:t>
-            </w:r>
-          </w:p>
-        </w:tc>
-      </w:tr>
-      <w:tr>
-        <w:trPr>
-          <w:trHeight w:val="300"/>
-        </w:trPr>
-        <w:tc>
-          <w:tcPr>
-            <w:tcW w:w="360" w:type="pct"/>
-            <w:tcBorders>
-              <w:top w:val="nil"/>
-              <w:left w:val="nil"/>
-              <w:bottom w:val="single" w:sz="4" w:space="0" w:color="auto"/>
-              <w:right w:val="nil"/>
-            </w:tcBorders>
-            <w:shd w:val="clear" w:color="auto" w:fill="auto"/>
-            <w:vAlign w:val="center"/>
-            <w:hideMark/>
-          </w:tcPr>
-          <w:p>
-            <w:pPr>
-              <w:jc w:val="center"/>
-              <w:rPr>
-                <w:rFonts w:ascii="Garamond" w:eastAsia="Times New Roman" w:hAnsi="Garamond" w:cs="Times New Roman"/>
-                <w:color w:val="000000"/>
-                <w:sz w:val="20"/>
-                <w:szCs w:val="20"/>
-              </w:rPr>
-            </w:pPr>
-            <w:r>
-              <w:rPr>
-                <w:rFonts w:ascii="Garamond" w:eastAsia="Times New Roman" w:hAnsi="Garamond" w:cs="Times New Roman"/>
-                <w:color w:val="000000"/>
-                <w:sz w:val="20"/>
-                <w:szCs w:val="20"/>
-              </w:rPr>
               <w:t>10/12</w:t>
             </w:r>
           </w:p>
@@ -5156,7 +5120,7 @@
                 <w:sz w:val="20"/>
                 <w:szCs w:val="20"/>
               </w:rPr>
-              <w:t>HW 2 (Due 10/41)</w:t>
+              <w:t>HW 2 (Due 10/21)</w:t>
             </w:r>
           </w:p>
         </w:tc>

</xml_diff>